<commit_message>
modifies project brief and adds prototype nav landing pages
</commit_message>
<xml_diff>
--- a/Notes/ProjectOutline.docx
+++ b/Notes/ProjectOutline.docx
@@ -74,7 +74,15 @@
         <w:tab/>
       </w:r>
       <w:r>
-        <w:t xml:space="preserve">Create a project planning tool that allows Foundersuite members to identify projects (goals), define related milestones for each and identify tasks required to reach those milestones.  Goal Planner will provide users with a high-level view of </w:t>
+        <w:t xml:space="preserve">Create a </w:t>
+      </w:r>
+      <w:proofErr w:type="gramStart"/>
+      <w:r>
+        <w:t>project planning</w:t>
+      </w:r>
+      <w:proofErr w:type="gramEnd"/>
+      <w:r>
+        <w:t xml:space="preserve"> tool that allows Foundersuite members to identify projects (goals), define related milestones for each and identify tasks required to reach those milestones.  Goal Planner will provide users with a high-level view of </w:t>
       </w:r>
       <w:r>
         <w:t>each</w:t>
@@ -415,10 +423,7 @@
         <w:t xml:space="preserve">and </w:t>
       </w:r>
       <w:r>
-        <w:t>delete</w:t>
-      </w:r>
-      <w:r>
-        <w:t xml:space="preserve"> </w:t>
+        <w:t xml:space="preserve">delete </w:t>
       </w:r>
       <w:r>
         <w:t>any number of Goals.</w:t>
@@ -493,8 +498,6 @@
         <w:r>
           <w:t xml:space="preserve">Status </w:t>
         </w:r>
-        <w:bookmarkStart w:id="2" w:name="_GoBack"/>
-        <w:bookmarkEnd w:id="2"/>
         <w:r>
           <w:t>Flag</w:t>
         </w:r>
@@ -659,7 +662,15 @@
         <w:contextualSpacing w:val="0"/>
       </w:pPr>
       <w:r>
-        <w:t>All other administration (creating, deleting and editing, tasks, for example) will be available in the goal planning interface.</w:t>
+        <w:t xml:space="preserve">All other administration (creating, deleting and editing, tasks, for example) will be available in the </w:t>
+      </w:r>
+      <w:proofErr w:type="gramStart"/>
+      <w:r>
+        <w:t>goal planning</w:t>
+      </w:r>
+      <w:proofErr w:type="gramEnd"/>
+      <w:r>
+        <w:t xml:space="preserve"> interface.</w:t>
       </w:r>
     </w:p>
     <w:p>
@@ -729,6 +740,7 @@
           <w:sz w:val="28"/>
           <w:szCs w:val="28"/>
         </w:rPr>
+        <w:lastRenderedPageBreak/>
         <w:t>User Stories</w:t>
       </w:r>
     </w:p>
@@ -904,6 +916,9 @@
     <w:p>
       <w:pPr>
         <w:spacing w:after="240"/>
+        <w:rPr>
+          <w:ins w:id="2" w:author="Magee Mooney" w:date="2013-04-22T11:33:00Z"/>
+        </w:rPr>
       </w:pPr>
       <w:r>
         <w:t xml:space="preserve">Carolyn navigates to the Goals screen where she begins to </w:t>
@@ -912,45 +927,481 @@
         <w:t>document her project list</w:t>
       </w:r>
       <w:r>
-        <w:t>.  She begins to enter “get publicity” when she sees that there is a list of suggested goals.  “Media Outreach” is on the list.  She selects it.  Carolyn then begins to add milestones and tasks for each.  As she creates each, she reviews the list of defined milestones</w:t>
-      </w:r>
-      <w:r>
-        <w:t xml:space="preserve"> for Media Outreach</w:t>
-      </w:r>
-      <w:r>
-        <w:t>.  “Target Journalist list” and “Id</w:t>
-      </w:r>
-      <w:r>
-        <w:t>entify relevant magazines” are both similar to items on her list.  She selects them.  “Identify relevant blogs” was something she had missed as she brainstormed.  She adds it as well.</w:t>
-      </w:r>
-    </w:p>
-    <w:p>
-      <w:r>
-        <w:t>Intrigued by the helpful list of tasks she found entering her first project, she reviews the entire list of Goals and begins to revise her project list adding more</w:t>
-      </w:r>
+        <w:t xml:space="preserve">.  She begins to enter “get publicity” when she </w:t>
+      </w:r>
+      <w:del w:id="3" w:author="Magee Mooney" w:date="2013-04-22T11:39:00Z">
+        <w:r>
+          <w:delText xml:space="preserve">sees </w:delText>
+        </w:r>
+      </w:del>
+      <w:ins w:id="4" w:author="Magee Mooney" w:date="2013-04-22T11:39:00Z">
+        <w:r>
+          <w:t xml:space="preserve">notices </w:t>
+        </w:r>
+      </w:ins>
+      <w:r>
+        <w:t xml:space="preserve">that there is a list of </w:t>
+      </w:r>
+      <w:del w:id="5" w:author="Magee Mooney" w:date="2013-04-22T11:32:00Z">
+        <w:r>
+          <w:delText>suggested goals</w:delText>
+        </w:r>
+      </w:del>
+      <w:ins w:id="6" w:author="Magee Mooney" w:date="2013-04-22T11:32:00Z">
+        <w:r>
+          <w:t>template</w:t>
+        </w:r>
+      </w:ins>
+      <w:ins w:id="7" w:author="Magee Mooney" w:date="2013-04-22T11:39:00Z">
+        <w:r>
+          <w:t xml:space="preserve"> goal</w:t>
+        </w:r>
+      </w:ins>
+      <w:ins w:id="8" w:author="Magee Mooney" w:date="2013-04-22T11:32:00Z">
+        <w:r>
+          <w:t>s available</w:t>
+        </w:r>
+      </w:ins>
+      <w:r>
+        <w:t xml:space="preserve">.  “Media Outreach” is on the list.  She selects it.  Carolyn then begins to </w:t>
+      </w:r>
+      <w:del w:id="9" w:author="Magee Mooney" w:date="2013-04-22T11:32:00Z">
+        <w:r>
+          <w:delText xml:space="preserve">add </w:delText>
+        </w:r>
+      </w:del>
+      <w:ins w:id="10" w:author="Magee Mooney" w:date="2013-04-22T11:32:00Z">
+        <w:r>
+          <w:t xml:space="preserve">modify the </w:t>
+        </w:r>
+      </w:ins>
+      <w:ins w:id="11" w:author="Magee Mooney" w:date="2013-04-22T11:33:00Z">
+        <w:r>
+          <w:t xml:space="preserve">defined </w:t>
+        </w:r>
+      </w:ins>
+      <w:r>
+        <w:t xml:space="preserve">milestones and tasks </w:t>
+      </w:r>
+      <w:del w:id="12" w:author="Magee Mooney" w:date="2013-04-22T11:33:00Z">
+        <w:r>
+          <w:delText>for each</w:delText>
+        </w:r>
+      </w:del>
+      <w:ins w:id="13" w:author="Magee Mooney" w:date="2013-04-22T11:33:00Z">
+        <w:r>
+          <w:t>for th</w:t>
+        </w:r>
+      </w:ins>
+      <w:ins w:id="14" w:author="Magee Mooney" w:date="2013-04-22T11:39:00Z">
+        <w:r>
+          <w:t>is</w:t>
+        </w:r>
+      </w:ins>
+      <w:ins w:id="15" w:author="Magee Mooney" w:date="2013-04-22T11:33:00Z">
+        <w:r>
+          <w:t xml:space="preserve"> new goal</w:t>
+        </w:r>
+      </w:ins>
+      <w:ins w:id="16" w:author="Magee Mooney" w:date="2013-04-22T11:34:00Z">
+        <w:r>
+          <w:t xml:space="preserve">, adding due dates for each and assigning </w:t>
+        </w:r>
+      </w:ins>
+      <w:ins w:id="17" w:author="Magee Mooney" w:date="2013-04-22T11:35:00Z">
+        <w:r>
+          <w:t xml:space="preserve">a lead </w:t>
+        </w:r>
+      </w:ins>
+      <w:ins w:id="18" w:author="Magee Mooney" w:date="2013-04-22T11:34:00Z">
+        <w:r>
+          <w:t>team member to each task</w:t>
+        </w:r>
+      </w:ins>
+      <w:r>
+        <w:t xml:space="preserve">. </w:t>
+      </w:r>
+      <w:ins w:id="19" w:author="Magee Mooney" w:date="2013-04-22T11:37:00Z">
+        <w:r>
+          <w:t xml:space="preserve">  She adds </w:t>
+        </w:r>
+        <w:r>
+          <w:fldChar w:fldCharType="begin"/>
+        </w:r>
+        <w:r>
+          <w:instrText xml:space="preserve"> HYPERLINK "mailto:Philip_Thomas@domain.com" </w:instrText>
+        </w:r>
+        <w:r>
+          <w:fldChar w:fldCharType="separate"/>
+        </w:r>
+        <w:r>
+          <w:rPr>
+            <w:rStyle w:val="Hyperlink"/>
+          </w:rPr>
+          <w:t>Philip_Thomas@domain.com</w:t>
+        </w:r>
+        <w:r>
+          <w:fldChar w:fldCharType="end"/>
+        </w:r>
+        <w:r>
+          <w:t xml:space="preserve"> as the owner of the </w:t>
+        </w:r>
+        <w:r>
+          <w:lastRenderedPageBreak/>
+          <w:t xml:space="preserve">“Target Journalist List and specifies herself, </w:t>
+        </w:r>
+        <w:r>
+          <w:fldChar w:fldCharType="begin"/>
+        </w:r>
+        <w:r>
+          <w:instrText xml:space="preserve"> HYPERLINK "mailto:cmartinez@domain.com" </w:instrText>
+        </w:r>
+        <w:r>
+          <w:fldChar w:fldCharType="separate"/>
+        </w:r>
+        <w:r>
+          <w:rPr>
+            <w:rStyle w:val="Hyperlink"/>
+          </w:rPr>
+          <w:t>cmartinez@domain.com</w:t>
+        </w:r>
+        <w:r>
+          <w:fldChar w:fldCharType="end"/>
+        </w:r>
+        <w:r>
+          <w:t xml:space="preserve"> as the owner of “Identify relevant magazines.”</w:t>
+        </w:r>
+      </w:ins>
       <w:r>
         <w:t xml:space="preserve"> </w:t>
       </w:r>
-      <w:r>
-        <w:t>that she hadn’t considered and modifying existing ones with additional milestones she thinks will be helpful.</w:t>
+      <w:del w:id="20" w:author="Magee Mooney" w:date="2013-04-22T11:35:00Z">
+        <w:r>
+          <w:delText>As she creates each, she reviews the list of defined milestones</w:delText>
+        </w:r>
+        <w:r>
+          <w:delText xml:space="preserve"> for Media Outreach</w:delText>
+        </w:r>
+        <w:r>
+          <w:delText>.  “Target Journalist list” and “Id</w:delText>
+        </w:r>
+        <w:r>
+          <w:delText>entify relevant magazines” are both similar to items on her list.  She selects them.  “Identify relevant blogs” was something she had missed as she brainstormed.  She adds it as well.</w:delText>
+        </w:r>
+      </w:del>
+    </w:p>
+    <w:p>
+      <w:pPr>
+        <w:spacing w:after="240"/>
+        <w:rPr>
+          <w:color w:val="FF0000"/>
+          <w:rPrChange w:id="21" w:author="Magee Mooney" w:date="2013-04-22T11:49:00Z">
+            <w:rPr/>
+          </w:rPrChange>
+        </w:rPr>
+      </w:pPr>
+      <w:ins w:id="22" w:author="Magee Mooney" w:date="2013-04-22T11:33:00Z">
+        <w:r>
+          <w:rPr>
+            <w:i/>
+            <w:color w:val="FF0000"/>
+            <w:rPrChange w:id="23" w:author="Magee Mooney" w:date="2013-04-22T11:49:00Z">
+              <w:rPr/>
+            </w:rPrChange>
+          </w:rPr>
+          <w:t xml:space="preserve">[Question:  </w:t>
+        </w:r>
+      </w:ins>
+      <w:ins w:id="24" w:author="Magee Mooney" w:date="2013-04-22T11:34:00Z">
+        <w:r>
+          <w:rPr>
+            <w:i/>
+            <w:color w:val="FF0000"/>
+            <w:rPrChange w:id="25" w:author="Magee Mooney" w:date="2013-04-22T11:49:00Z">
+              <w:rPr/>
+            </w:rPrChange>
+          </w:rPr>
+          <w:t>Confirm that</w:t>
+        </w:r>
+      </w:ins>
+      <w:ins w:id="26" w:author="Magee Mooney" w:date="2013-04-22T11:33:00Z">
+        <w:r>
+          <w:rPr>
+            <w:i/>
+            <w:color w:val="FF0000"/>
+            <w:rPrChange w:id="27" w:author="Magee Mooney" w:date="2013-04-22T11:49:00Z">
+              <w:rPr/>
+            </w:rPrChange>
+          </w:rPr>
+          <w:t xml:space="preserve"> Carolyn </w:t>
+        </w:r>
+      </w:ins>
+      <w:ins w:id="28" w:author="Magee Mooney" w:date="2013-04-22T11:34:00Z">
+        <w:r>
+          <w:rPr>
+            <w:i/>
+            <w:color w:val="FF0000"/>
+            <w:rPrChange w:id="29" w:author="Magee Mooney" w:date="2013-04-22T11:49:00Z">
+              <w:rPr/>
+            </w:rPrChange>
+          </w:rPr>
+          <w:t xml:space="preserve">can </w:t>
+        </w:r>
+      </w:ins>
+      <w:ins w:id="30" w:author="Magee Mooney" w:date="2013-04-22T11:33:00Z">
+        <w:r>
+          <w:rPr>
+            <w:i/>
+            <w:color w:val="FF0000"/>
+            <w:rPrChange w:id="31" w:author="Magee Mooney" w:date="2013-04-22T11:49:00Z">
+              <w:rPr/>
+            </w:rPrChange>
+          </w:rPr>
+          <w:t xml:space="preserve">modify the task further once </w:t>
+        </w:r>
+      </w:ins>
+      <w:ins w:id="32" w:author="Magee Mooney" w:date="2013-04-22T11:40:00Z">
+        <w:r>
+          <w:rPr>
+            <w:i/>
+            <w:color w:val="FF0000"/>
+            <w:rPrChange w:id="33" w:author="Magee Mooney" w:date="2013-04-22T11:49:00Z">
+              <w:rPr>
+                <w:i/>
+              </w:rPr>
+            </w:rPrChange>
+          </w:rPr>
+          <w:t>she chooses a</w:t>
+        </w:r>
+      </w:ins>
+      <w:ins w:id="34" w:author="Magee Mooney" w:date="2013-04-22T11:33:00Z">
+        <w:r>
+          <w:rPr>
+            <w:i/>
+            <w:color w:val="FF0000"/>
+            <w:rPrChange w:id="35" w:author="Magee Mooney" w:date="2013-04-22T11:49:00Z">
+              <w:rPr/>
+            </w:rPrChange>
+          </w:rPr>
+          <w:t xml:space="preserve"> </w:t>
+        </w:r>
+      </w:ins>
+      <w:ins w:id="36" w:author="Magee Mooney" w:date="2013-04-22T11:34:00Z">
+        <w:r>
+          <w:rPr>
+            <w:i/>
+            <w:color w:val="FF0000"/>
+            <w:rPrChange w:id="37" w:author="Magee Mooney" w:date="2013-04-22T11:49:00Z">
+              <w:rPr/>
+            </w:rPrChange>
+          </w:rPr>
+          <w:t>template by adding new tasks and milestones</w:t>
+        </w:r>
+      </w:ins>
+      <w:ins w:id="38" w:author="Magee Mooney" w:date="2013-04-22T11:40:00Z">
+        <w:r>
+          <w:rPr>
+            <w:i/>
+            <w:color w:val="FF0000"/>
+            <w:rPrChange w:id="39" w:author="Magee Mooney" w:date="2013-04-22T11:49:00Z">
+              <w:rPr>
+                <w:i/>
+              </w:rPr>
+            </w:rPrChange>
+          </w:rPr>
+          <w:t xml:space="preserve"> to it</w:t>
+        </w:r>
+      </w:ins>
+      <w:ins w:id="40" w:author="Magee Mooney" w:date="2013-04-22T11:34:00Z">
+        <w:r>
+          <w:rPr>
+            <w:color w:val="FF0000"/>
+            <w:rPrChange w:id="41" w:author="Magee Mooney" w:date="2013-04-22T11:49:00Z">
+              <w:rPr/>
+            </w:rPrChange>
+          </w:rPr>
+          <w:t xml:space="preserve">.  </w:t>
+        </w:r>
+      </w:ins>
+    </w:p>
+    <w:p>
+      <w:del w:id="42" w:author="Magee Mooney" w:date="2013-04-22T11:35:00Z">
+        <w:r>
+          <w:delText xml:space="preserve">Intrigued </w:delText>
+        </w:r>
+      </w:del>
+      <w:ins w:id="43" w:author="Magee Mooney" w:date="2013-04-22T11:35:00Z">
+        <w:r>
+          <w:t xml:space="preserve">Pleased with the helpful content provided </w:t>
+        </w:r>
+      </w:ins>
+      <w:r>
+        <w:t xml:space="preserve">by the </w:t>
+      </w:r>
+      <w:del w:id="44" w:author="Magee Mooney" w:date="2013-04-22T11:35:00Z">
+        <w:r>
+          <w:delText>helpful list of tasks she found entering her first project</w:delText>
+        </w:r>
+      </w:del>
+      <w:ins w:id="45" w:author="Magee Mooney" w:date="2013-04-22T11:35:00Z">
+        <w:r>
+          <w:t>“Media Outreach</w:t>
+        </w:r>
+      </w:ins>
+      <w:ins w:id="46" w:author="Magee Mooney" w:date="2013-04-22T11:36:00Z">
+        <w:r>
+          <w:t>” goal</w:t>
+        </w:r>
+      </w:ins>
+      <w:r>
+        <w:t xml:space="preserve">, she reviews the entire list </w:t>
+      </w:r>
+      <w:ins w:id="47" w:author="Magee Mooney" w:date="2013-04-22T11:43:00Z">
+        <w:r>
+          <w:t xml:space="preserve">of templates </w:t>
+        </w:r>
+      </w:ins>
+      <w:del w:id="48" w:author="Magee Mooney" w:date="2013-04-22T11:36:00Z">
+        <w:r>
+          <w:delText xml:space="preserve">of Goals </w:delText>
+        </w:r>
+      </w:del>
+      <w:r>
+        <w:t>and begins to revise</w:t>
+      </w:r>
+      <w:ins w:id="49" w:author="Magee Mooney" w:date="2013-04-22T11:40:00Z">
+        <w:r>
+          <w:t xml:space="preserve"> her</w:t>
+        </w:r>
+      </w:ins>
+      <w:r>
+        <w:t xml:space="preserve"> </w:t>
+      </w:r>
+      <w:del w:id="50" w:author="Magee Mooney" w:date="2013-04-22T11:36:00Z">
+        <w:r>
+          <w:delText xml:space="preserve">her project </w:delText>
+        </w:r>
+      </w:del>
+      <w:del w:id="51" w:author="Magee Mooney" w:date="2013-04-22T11:43:00Z">
+        <w:r>
+          <w:delText>list</w:delText>
+        </w:r>
+      </w:del>
+      <w:ins w:id="52" w:author="Magee Mooney" w:date="2013-04-22T11:36:00Z">
+        <w:r>
+          <w:t>goal</w:t>
+        </w:r>
+      </w:ins>
+      <w:ins w:id="53" w:author="Magee Mooney" w:date="2013-04-22T11:43:00Z">
+        <w:r>
+          <w:t xml:space="preserve"> li</w:t>
+        </w:r>
+      </w:ins>
+      <w:ins w:id="54" w:author="Magee Mooney" w:date="2013-04-22T11:36:00Z">
+        <w:r>
+          <w:t>s</w:t>
+        </w:r>
+      </w:ins>
+      <w:ins w:id="55" w:author="Magee Mooney" w:date="2013-04-22T11:43:00Z">
+        <w:r>
+          <w:t>t</w:t>
+        </w:r>
+      </w:ins>
+      <w:r>
+        <w:t xml:space="preserve"> adding more</w:t>
+      </w:r>
+      <w:r>
+        <w:t xml:space="preserve"> </w:t>
+      </w:r>
+      <w:r>
+        <w:t>that she hadn’t considered</w:t>
+      </w:r>
+      <w:del w:id="56" w:author="Magee Mooney" w:date="2013-04-22T11:36:00Z">
+        <w:r>
+          <w:delText xml:space="preserve"> and modifying existing ones with additional milestones she thinks will be helpful</w:delText>
+        </w:r>
+      </w:del>
+      <w:r>
+        <w:t>.</w:t>
       </w:r>
     </w:p>
     <w:p/>
     <w:p>
-      <w:r>
-        <w:t>The next morning, Carolyn sits down to her computer and reviews her project list.  She crosses off “Identify relevant magazines” having compiled a list the day before and adds “get list of contacts for our PR firm.”  She adds Tom as the owner of that task, sets the due date and imports the new task into her Google Calendar</w:t>
-      </w:r>
-      <w:r>
+      <w:pPr>
         <w:rPr>
-          <w:rStyle w:val="FootnoteReference"/>
+          <w:del w:id="57" w:author="Magee Mooney" w:date="2013-04-22T11:48:00Z"/>
         </w:rPr>
-        <w:footnoteReference w:id="1"/>
-      </w:r>
-      <w:r>
-        <w:t>.  Carolyn then modifies that event in Calendar adding Tom as a guest for that event.  Calendar emails him a notice.</w:t>
-      </w:r>
-    </w:p>
-    <w:p/>
+      </w:pPr>
+      <w:r>
+        <w:t xml:space="preserve">The next morning, Carolyn sits down to her computer and reviews her </w:t>
+      </w:r>
+      <w:ins w:id="58" w:author="Magee Mooney" w:date="2013-04-22T11:43:00Z">
+        <w:r>
+          <w:t xml:space="preserve">Media Outreach </w:t>
+        </w:r>
+      </w:ins>
+      <w:del w:id="59" w:author="Magee Mooney" w:date="2013-04-22T11:43:00Z">
+        <w:r>
+          <w:delText xml:space="preserve">project </w:delText>
+        </w:r>
+      </w:del>
+      <w:ins w:id="60" w:author="Magee Mooney" w:date="2013-04-22T11:43:00Z">
+        <w:r>
+          <w:t>goal</w:t>
+        </w:r>
+      </w:ins>
+      <w:del w:id="61" w:author="Magee Mooney" w:date="2013-04-22T11:43:00Z">
+        <w:r>
+          <w:delText>list</w:delText>
+        </w:r>
+      </w:del>
+      <w:r>
+        <w:t xml:space="preserve">.  She crosses off “Identify relevant magazines” having compiled a list the day before and adds “get list of contacts for our PR firm.”  She adds Tom as the owner of that task, sets the due date and imports the new task into her Google Calendar.  </w:t>
+      </w:r>
+      <w:del w:id="62" w:author="Magee Mooney" w:date="2013-04-22T11:44:00Z">
+        <w:r>
+          <w:delText xml:space="preserve">Carolyn then modifies that event in Calendar adding Tom as a guest for that event.  Calendar </w:delText>
+        </w:r>
+      </w:del>
+      <w:ins w:id="63" w:author="Magee Mooney" w:date="2013-04-22T11:44:00Z">
+        <w:r>
+          <w:t xml:space="preserve">The system then </w:t>
+        </w:r>
+      </w:ins>
+      <w:r>
+        <w:t xml:space="preserve">emails </w:t>
+      </w:r>
+      <w:del w:id="64" w:author="Magee Mooney" w:date="2013-04-22T11:44:00Z">
+        <w:r>
+          <w:delText xml:space="preserve">him </w:delText>
+        </w:r>
+      </w:del>
+      <w:ins w:id="65" w:author="Magee Mooney" w:date="2013-04-22T11:44:00Z">
+        <w:r>
+          <w:t xml:space="preserve">Tom </w:t>
+        </w:r>
+      </w:ins>
+      <w:r>
+        <w:t>a notice.</w:t>
+      </w:r>
+      <w:ins w:id="66" w:author="Magee Mooney" w:date="2013-04-22T11:48:00Z">
+        <w:r>
+          <w:rPr>
+            <w:rStyle w:val="FootnoteReference"/>
+          </w:rPr>
+          <w:footnoteReference w:id="1"/>
+        </w:r>
+      </w:ins>
+      <w:bookmarkStart w:id="68" w:name="_GoBack"/>
+      <w:bookmarkEnd w:id="68"/>
+    </w:p>
+    <w:p>
+      <w:pPr>
+        <w:rPr>
+          <w:del w:id="69" w:author="Magee Mooney" w:date="2013-04-22T11:48:00Z"/>
+        </w:rPr>
+      </w:pPr>
+    </w:p>
     <w:p/>
     <w:sectPr>
       <w:pgSz w:w="12240" w:h="15840"/>
@@ -1002,27 +1453,28 @@
       <w:pPr>
         <w:pStyle w:val="FootnoteText"/>
       </w:pPr>
-      <w:r>
-        <w:rPr>
-          <w:rStyle w:val="FootnoteReference"/>
-        </w:rPr>
-        <w:footnoteRef/>
-      </w:r>
-      <w:r>
-        <w:t xml:space="preserve"> Carolyn uses Google Calendar’s invitation workflow to communicate the task info to Tom.  </w:t>
-      </w:r>
-      <w:r>
-        <w:t>Apple’s calendar has similar “invitation” functionality.</w:t>
-      </w:r>
-      <w:r>
-        <w:t xml:space="preserve">  </w:t>
-      </w:r>
-      <w:r>
-        <w:t xml:space="preserve">Email is not integrated into the system as of this writing.  </w:t>
-      </w:r>
-      <w:r>
-        <w:t xml:space="preserve">Once we get the core services implemented, we can determine what our options are for email integration, time permitting.  </w:t>
-      </w:r>
+      <w:ins w:id="67" w:author="Magee Mooney" w:date="2013-04-22T11:48:00Z">
+        <w:r>
+          <w:rPr>
+            <w:rStyle w:val="FootnoteReference"/>
+          </w:rPr>
+          <w:footnoteRef/>
+        </w:r>
+        <w:r>
+          <w:t xml:space="preserve"> </w:t>
+        </w:r>
+        <w:r>
+          <w:t xml:space="preserve">Assumes that there </w:t>
+        </w:r>
+        <w:proofErr w:type="gramStart"/>
+        <w:r>
+          <w:t>are no infrastructure</w:t>
+        </w:r>
+        <w:proofErr w:type="gramEnd"/>
+        <w:r>
+          <w:t xml:space="preserve"> or security problems that prevent introducing email connectivity in the time allotted for this project.  </w:t>
+        </w:r>
+      </w:ins>
     </w:p>
   </w:footnote>
 </w:footnotes>
@@ -1567,6 +2019,44 @@
       <w:vertAlign w:val="superscript"/>
     </w:rPr>
   </w:style>
+  <w:style w:type="paragraph" w:styleId="BalloonText">
+    <w:name w:val="Balloon Text"/>
+    <w:basedOn w:val="Normal"/>
+    <w:link w:val="BalloonTextChar"/>
+    <w:uiPriority w:val="99"/>
+    <w:semiHidden/>
+    <w:unhideWhenUsed/>
+    <w:rsid w:val="00F654D9"/>
+    <w:rPr>
+      <w:rFonts w:ascii="Lucida Grande" w:hAnsi="Lucida Grande" w:cs="Lucida Grande"/>
+      <w:sz w:val="18"/>
+      <w:szCs w:val="18"/>
+    </w:rPr>
+  </w:style>
+  <w:style w:type="character" w:customStyle="1" w:styleId="BalloonTextChar">
+    <w:name w:val="Balloon Text Char"/>
+    <w:basedOn w:val="DefaultParagraphFont"/>
+    <w:link w:val="BalloonText"/>
+    <w:uiPriority w:val="99"/>
+    <w:semiHidden/>
+    <w:rsid w:val="00F654D9"/>
+    <w:rPr>
+      <w:rFonts w:ascii="Lucida Grande" w:hAnsi="Lucida Grande" w:cs="Lucida Grande"/>
+      <w:sz w:val="18"/>
+      <w:szCs w:val="18"/>
+    </w:rPr>
+  </w:style>
+  <w:style w:type="character" w:styleId="Hyperlink">
+    <w:name w:val="Hyperlink"/>
+    <w:basedOn w:val="DefaultParagraphFont"/>
+    <w:uiPriority w:val="99"/>
+    <w:unhideWhenUsed/>
+    <w:rsid w:val="00FD4E5C"/>
+    <w:rPr>
+      <w:color w:val="0000FF" w:themeColor="hyperlink"/>
+      <w:u w:val="single"/>
+    </w:rPr>
+  </w:style>
 </w:styles>
 </file>
 
@@ -1870,6 +2360,44 @@
     <w:rsid w:val="00F81F96"/>
     <w:rPr>
       <w:vertAlign w:val="superscript"/>
+    </w:rPr>
+  </w:style>
+  <w:style w:type="paragraph" w:styleId="BalloonText">
+    <w:name w:val="Balloon Text"/>
+    <w:basedOn w:val="Normal"/>
+    <w:link w:val="BalloonTextChar"/>
+    <w:uiPriority w:val="99"/>
+    <w:semiHidden/>
+    <w:unhideWhenUsed/>
+    <w:rsid w:val="00F654D9"/>
+    <w:rPr>
+      <w:rFonts w:ascii="Lucida Grande" w:hAnsi="Lucida Grande" w:cs="Lucida Grande"/>
+      <w:sz w:val="18"/>
+      <w:szCs w:val="18"/>
+    </w:rPr>
+  </w:style>
+  <w:style w:type="character" w:customStyle="1" w:styleId="BalloonTextChar">
+    <w:name w:val="Balloon Text Char"/>
+    <w:basedOn w:val="DefaultParagraphFont"/>
+    <w:link w:val="BalloonText"/>
+    <w:uiPriority w:val="99"/>
+    <w:semiHidden/>
+    <w:rsid w:val="00F654D9"/>
+    <w:rPr>
+      <w:rFonts w:ascii="Lucida Grande" w:hAnsi="Lucida Grande" w:cs="Lucida Grande"/>
+      <w:sz w:val="18"/>
+      <w:szCs w:val="18"/>
+    </w:rPr>
+  </w:style>
+  <w:style w:type="character" w:styleId="Hyperlink">
+    <w:name w:val="Hyperlink"/>
+    <w:basedOn w:val="DefaultParagraphFont"/>
+    <w:uiPriority w:val="99"/>
+    <w:unhideWhenUsed/>
+    <w:rsid w:val="00FD4E5C"/>
+    <w:rPr>
+      <w:color w:val="0000FF" w:themeColor="hyperlink"/>
+      <w:u w:val="single"/>
     </w:rPr>
   </w:style>
 </w:styles>

</xml_diff>